<commit_message>
Finished book review :white_check_mark:
</commit_message>
<xml_diff>
--- a/Chinese Culture and Society/Assignments/Assignment 1/Moutain of fame.docx
+++ b/Chinese Culture and Society/Assignments/Assignment 1/Moutain of fame.docx
@@ -105,57 +105,7 @@
           <w:sz w:val="24"/>
           <w:szCs w:val="32"/>
         </w:rPr>
-        <w:t xml:space="preserve"> the formation of </w:t>
-      </w:r>
-      <w:r>
-        <w:rPr>
-          <w:rFonts w:hint="default" w:ascii="Times New Roman Regular" w:hAnsi="Times New Roman Regular" w:cs="Times New Roman Regular"/>
-          <w:b w:val="0"/>
-          <w:bCs w:val="0"/>
-          <w:sz w:val="24"/>
-          <w:szCs w:val="32"/>
-        </w:rPr>
-        <w:t xml:space="preserve">Chinese </w:t>
-      </w:r>
-      <w:r>
-        <w:rPr>
-          <w:rFonts w:hint="default" w:ascii="Times New Roman Regular" w:hAnsi="Times New Roman Regular" w:cs="Times New Roman Regular"/>
-          <w:b w:val="0"/>
-          <w:bCs w:val="0"/>
-          <w:sz w:val="24"/>
-          <w:szCs w:val="32"/>
-        </w:rPr>
-        <w:t>history</w:t>
-      </w:r>
-      <w:r>
-        <w:rPr>
-          <w:rFonts w:hint="default" w:ascii="Times New Roman Regular" w:hAnsi="Times New Roman Regular" w:cs="Times New Roman Regular"/>
-          <w:b w:val="0"/>
-          <w:bCs w:val="0"/>
-          <w:sz w:val="24"/>
-          <w:szCs w:val="32"/>
-        </w:rPr>
-        <w:t xml:space="preserve"> and alterations in its culture and ideologies</w:t>
-      </w:r>
-      <w:r>
-        <w:rPr>
-          <w:rFonts w:hint="default" w:ascii="Times New Roman Regular" w:hAnsi="Times New Roman Regular" w:cs="Times New Roman Regular"/>
-          <w:b w:val="0"/>
-          <w:bCs w:val="0"/>
-          <w:sz w:val="24"/>
-          <w:szCs w:val="32"/>
-        </w:rPr>
-        <w:t xml:space="preserve"> are undeniable</w:t>
-      </w:r>
-      <w:r>
-        <w:rPr>
-          <w:rFonts w:hint="default" w:ascii="Times New Roman Regular" w:hAnsi="Times New Roman Regular" w:cs="Times New Roman Regular"/>
-          <w:b w:val="0"/>
-          <w:bCs w:val="0"/>
-          <w:sz w:val="24"/>
-          <w:szCs w:val="32"/>
-        </w:rPr>
-        <w:t xml:space="preserve">. As mentioned in the preface, the author regards the stories of </w:t>
+        <w:t xml:space="preserve"> the formation of Chinese history and alterations in its culture and ideologies are undeniable. As mentioned in the preface, the author regards the stories of </w:t>
       </w:r>
       <w:r>
         <w:rPr>
@@ -212,37 +162,7 @@
           <w:sz w:val="24"/>
           <w:szCs w:val="24"/>
         </w:rPr>
-        <w:t xml:space="preserve">John </w:t>
-      </w:r>
-      <w:r>
-        <w:rPr>
-          <w:rFonts w:hint="default" w:ascii="Times New Roman Regular" w:hAnsi="Times New Roman Regular" w:cs="Times New Roman Regular"/>
-          <w:b w:val="0"/>
-          <w:bCs w:val="0"/>
-          <w:sz w:val="24"/>
-          <w:szCs w:val="24"/>
-        </w:rPr>
-        <w:t xml:space="preserve">E. </w:t>
-      </w:r>
-      <w:r>
-        <w:rPr>
-          <w:rFonts w:hint="default" w:ascii="Times New Roman Regular" w:hAnsi="Times New Roman Regular" w:cs="Times New Roman Regular"/>
-          <w:b w:val="0"/>
-          <w:bCs w:val="0"/>
-          <w:sz w:val="24"/>
-          <w:szCs w:val="24"/>
-        </w:rPr>
-        <w:t>Wills</w:t>
-      </w:r>
-      <w:r>
-        <w:rPr>
-          <w:rFonts w:hint="default" w:ascii="Times New Roman Regular" w:hAnsi="Times New Roman Regular" w:cs="Times New Roman Regular"/>
-          <w:b w:val="0"/>
-          <w:bCs w:val="0"/>
-          <w:sz w:val="24"/>
-          <w:szCs w:val="24"/>
-        </w:rPr>
-        <w:t xml:space="preserve"> Jr., was a longtime professor and teacher of China studies and history in the University of Southern California (USC). His interest in Chinese history began by reading Edgar Snow’s </w:t>
+        <w:t xml:space="preserve">John E. Wills Jr., was a longtime professor and teacher of China studies and history in the University of Southern California (USC). His interest in Chinese history began by reading Edgar Snow’s </w:t>
       </w:r>
       <w:r>
         <w:rPr>
@@ -310,31 +230,7 @@
           <w:sz w:val="24"/>
           <w:szCs w:val="24"/>
         </w:rPr>
-        <w:t>. Wills’ emphasis on the utilization of biographies was not only the spice of his work, praised by many as a clear representation of “Chinese history” or “Chinese memory”, but an inspiration to his succeeding scholars. Hence, b</w:t>
-      </w:r>
-      <w:r>
-        <w:rPr>
-          <w:rFonts w:hint="default" w:ascii="Times New Roman" w:hAnsi="Times New Roman" w:cs="Times New Roman"/>
-          <w:b w:val="0"/>
-          <w:bCs w:val="0"/>
-          <w:i w:val="0"/>
-          <w:iCs w:val="0"/>
-          <w:sz w:val="24"/>
-          <w:szCs w:val="24"/>
-        </w:rPr>
-        <w:t>y acknowledging his accomplished background in studying Chinese history, his competent knowledge and expertise regarding this field are indisputable.</w:t>
-      </w:r>
-      <w:r>
-        <w:rPr>
-          <w:rFonts w:hint="default" w:ascii="Times New Roman" w:hAnsi="Times New Roman" w:cs="Times New Roman"/>
-          <w:b w:val="0"/>
-          <w:bCs w:val="0"/>
-          <w:i w:val="0"/>
-          <w:iCs w:val="0"/>
-          <w:sz w:val="24"/>
-          <w:szCs w:val="24"/>
-        </w:rPr>
-        <w:t xml:space="preserve"> </w:t>
+        <w:t xml:space="preserve">. Wills’ emphasis on the utilization of biographies was not only the spice of his work, praised by many as a clear representation of “Chinese history” or “Chinese memory”, but an inspiration to his succeeding scholars. Hence, by acknowledging his accomplished background in studying Chinese history, his competent knowledge and expertise regarding this field are indisputable. </w:t>
       </w:r>
     </w:p>
     <w:p>
@@ -365,39 +261,7 @@
           <w:sz w:val="24"/>
           <w:szCs w:val="32"/>
         </w:rPr>
-        <w:t xml:space="preserve">which </w:t>
-      </w:r>
-      <w:r>
-        <w:rPr>
-          <w:rFonts w:hint="default" w:ascii="Times New Roman Regular" w:hAnsi="Times New Roman Regular" w:cs="Times New Roman Regular"/>
-          <w:sz w:val="24"/>
-          <w:szCs w:val="32"/>
-        </w:rPr>
-        <w:t>undoubtedly provided one of the most influential periods of Chinese history, if not the most, as it was the stage for an abundance of historical events</w:t>
-      </w:r>
-      <w:r>
-        <w:rPr>
-          <w:rFonts w:hint="default" w:ascii="Times New Roman Regular" w:hAnsi="Times New Roman Regular" w:cs="Times New Roman Regular"/>
-          <w:sz w:val="24"/>
-          <w:szCs w:val="32"/>
-        </w:rPr>
-        <w:t xml:space="preserve">. The author emphasizes on the importance of this period by mentioning “Han nationality” and explaining its role in the identification of today’s Chinese citizens. Accordingly, Sima Qian is introduced as a grand historian who considered himself as </w:t>
-      </w:r>
-      <w:r>
-        <w:rPr>
-          <w:rFonts w:hint="default" w:ascii="Times New Roman Regular" w:hAnsi="Times New Roman Regular" w:cs="Times New Roman Regular"/>
-          <w:sz w:val="24"/>
-          <w:szCs w:val="32"/>
-        </w:rPr>
-        <w:t>“the heir of a great family tradition of record-keeping”</w:t>
-      </w:r>
-      <w:r>
-        <w:rPr>
-          <w:rFonts w:hint="default" w:ascii="Times New Roman Regular" w:hAnsi="Times New Roman Regular" w:cs="Times New Roman Regular"/>
-          <w:sz w:val="24"/>
-          <w:szCs w:val="32"/>
-        </w:rPr>
-        <w:t xml:space="preserve"> when approaching history. The author then gives an overview of the Han emperors, starting with Emperor Gao and ending with Emperor Wu, with brief mentions of their victories, failures, and other defining figures of their time, such as Dowager Empress Dou as an authoritative figure after the death of Emperor Gao and Sima Qian’s father as a grand historian in the court of Emperor Wu; this is believed to be a clever attempt to make the reader acknowledge the background of the individual being introduced in the chapter: Sima Qian. Consequently, the death of Sima Qian’s father, his tale of becoming a grand historian, being imprisoned and castrated, and his final attempts to fulfill his father’s dying wish is described in an articulate and expressive manner, which allows readers of any background to empathize with the figure and recognize his hardships and efforts in making a change to the future. </w:t>
+        <w:t xml:space="preserve">which undoubtedly provided one of the most influential periods of Chinese history, if not the most, as it was the stage for an abundance of historical events. The author emphasizes on the importance of this period by mentioning “Han nationality” and explaining its role in the identification of today’s Chinese citizens. Accordingly, Sima Qian is introduced as a grand historian who considered himself as “the heir of a great family tradition of record-keeping” when approaching history. The author then gives an overview of the Han emperors, starting with Emperor Gao and ending with Emperor Wu, with brief mentions of their victories, failures, and other defining figures of their time, such as Dowager Empress Dou as an authoritative figure after the death of Emperor Gao and Sima Qian’s father as a grand historian in the court of Emperor Wu; this is believed to be a clever attempt to make the reader acknowledge the background of the individual being introduced in the chapter: Sima Qian. Consequently, the death of Sima Qian’s father, his tale of becoming a grand historian, being imprisoned and castrated, and his final attempts to fulfill his father’s dying wish is described in an articulate and expressive manner, which allows readers of any background to empathize with the figure and recognize his hardships and efforts in making a change to the future. </w:t>
       </w:r>
     </w:p>
     <w:p>
@@ -451,31 +315,7 @@
           <w:sz w:val="24"/>
           <w:szCs w:val="24"/>
         </w:rPr>
-        <w:t>However, unlike Sima Qian, who did not include any explicit judgments and criticism in his work due to his fear of the emperor’s wrath, John Wills’ words tend to utilize existing records to critically analyze various characters in a way that clearly demonstrate his beliefs, stance, and perspective on the situation. For instance, chapter 5 tells the story of Wang Mang, a man who rose to power as a far relative to the royal family and spent most of his lifetime trying to restore China to a Utopian state; justice and equality for all men. On the surface, Wang Mang is portrayed as a humble, caring being whose values and ideology coincided with the betterment of humanity. However, in reality, Wang Mang was shown to be a ruthless, pretentious, and manipulative figure. Hence, the author initially describes the public side of his life as “full of demonstrations of his humility and selflessness, and also ambition” and further goes on to consider him as a “power-hungry hypocrite”. Accordingly, the author provides the tales of Wang Mang’s sub rosa manipulation of young emperors while keeping his public status as a humble seeker of a Utopian world, and occasionally presents his stance as well as evidence based on</w:t>
-      </w:r>
-      <w:r>
-        <w:rPr>
-          <w:rFonts w:hint="default" w:ascii="Times New Roman" w:hAnsi="Times New Roman" w:cs="Times New Roman"/>
-          <w:b w:val="0"/>
-          <w:bCs w:val="0"/>
-          <w:i w:val="0"/>
-          <w:iCs w:val="0"/>
-          <w:sz w:val="24"/>
-          <w:szCs w:val="24"/>
-        </w:rPr>
-        <w:t xml:space="preserve"> the words of Ban Gu, a grand historian of the time</w:t>
-      </w:r>
-      <w:r>
-        <w:rPr>
-          <w:rFonts w:hint="default" w:ascii="Times New Roman" w:hAnsi="Times New Roman" w:cs="Times New Roman"/>
-          <w:b w:val="0"/>
-          <w:bCs w:val="0"/>
-          <w:i w:val="0"/>
-          <w:iCs w:val="0"/>
-          <w:sz w:val="24"/>
-          <w:szCs w:val="24"/>
-        </w:rPr>
-        <w:t>. For instance, the author mentions numerous instances where during Wang Mang’s time as a minister, various signs encouraging him to take over the reign were found; yet, he would deny this request, which in the author’s words was due to being “calculated to make the best possible impression”. However, upon the finding a metal box in which Emperor Gao transmits the reign to the “Yellow Emperor”, Wang Mang accepts the throne in an attempt to follow “Heaven’s command”. The author would then reference Ban Gu’s record to demonstrate Wang Mang’s immorality and pretentiousness by stating the the box was faked.</w:t>
+        <w:t>However, unlike Sima Qian, who did not include any explicit judgments and criticism in his work due to his fear of the emperor’s wrath, John Wills’ words tend to utilize existing records to critically analyze various characters in a way that clearly demonstrate his beliefs, stance, and perspective on the situation. For instance, chapter 5 tells the story of Wang Mang, a man who rose to power as a far relative to the royal family and spent most of his lifetime trying to restore China to a Utopian state; justice and equality for all men. On the surface, Wang Mang is portrayed as a humble, caring being whose values and ideology coincided with the betterment of humanity. However, in reality, Wang Mang was shown to be a ruthless, pretentious, and manipulative figure. Hence, the author initially describes the public side of his life as “full of demonstrations of his humility and selflessness, and also ambition” and further goes on to consider him as a “power-hungry hypocrite”. Accordingly, the author provides the tales of Wang Mang’s sub rosa manipulation of young emperors while keeping his public status as a humble seeker of a Utopian world, and occasionally presents his stance as well as evidence based on the words of Ban Gu, a grand historian of the time. For instance, the author mentions numerous instances where during Wang Mang’s time as a minister, various signs encouraging him to take over the reign were found; yet, he would deny this request, which in the author’s words was due to being “calculated to make the best possible impression”. However, upon the finding a metal box in which Emperor Gao transmits the reign to the “Yellow Emperor”, Wang Mang accepts the throne in an attempt to follow “Heaven’s command”. The author would then reference Ban Gu’s record to demonstrate Wang Mang’s immorality and pretentiousness by stating the the box was faked.</w:t>
       </w:r>
     </w:p>
     <w:p>
@@ -536,97 +376,7 @@
           <w:sz w:val="24"/>
           <w:szCs w:val="24"/>
         </w:rPr>
-        <w:t xml:space="preserve"> is by no means the first nor the last overview of Chinese history; however, it is a unique approach to tackling history that leaves out details such as dates and explanations on different ideologies to provide an approachable and engaging introduction of the key characters, ideas, and times. The aim of this book, as stated by the author, was to provide a brief and comprehensible introduction of Chinese history’s main themes to address several limitations of the traditional biographical approach, and allow readers to explore these themes, find and acknowledge the content that was not included, and reflect upon whether they should have been included. </w:t>
-      </w:r>
-      <w:r>
-        <w:rPr>
-          <w:rFonts w:hint="default" w:ascii="Times New Roman" w:hAnsi="Times New Roman" w:cs="Times New Roman"/>
-          <w:b w:val="0"/>
-          <w:bCs w:val="0"/>
-          <w:i w:val="0"/>
-          <w:iCs w:val="0"/>
-          <w:sz w:val="24"/>
-          <w:szCs w:val="24"/>
-        </w:rPr>
-        <w:t xml:space="preserve">For instance, in Chapter 4, the author mentions that upon the call for scholars and testing their suitability for being appointed as officials in Emperor Wu’s court, many were rejected for their Legalist answers as Empress Dowager Dou practiced Daoist Teachings. A more detailed explanation of this situation, similar to Li Feng’s early China, would provide a description of the Naturalism and Huang-Lao ideologies while mentioning that both Empress Dowager Dou and Sima Qian’s father had studied Huang-Lao practices. </w:t>
-      </w:r>
-      <w:r>
-        <w:rPr>
-          <w:rFonts w:hint="default" w:ascii="Times New Roman" w:hAnsi="Times New Roman" w:cs="Times New Roman"/>
-          <w:b w:val="0"/>
-          <w:bCs w:val="0"/>
-          <w:i w:val="0"/>
-          <w:iCs w:val="0"/>
-          <w:sz w:val="24"/>
-          <w:szCs w:val="24"/>
-        </w:rPr>
-        <w:t xml:space="preserve">Hence, as seen from the book, it is believed that the author was able to successfully meet this end as each chapter provides a clear background of the times, introduces the key characters, attributes, and factors while describing the life of an outstanding individual. </w:t>
-      </w:r>
-    </w:p>
-    <w:p>
-      <w:pPr>
-        <w:spacing w:line="240" w:lineRule="auto"/>
-        <w:jc w:val="both"/>
-        <w:rPr>
-          <w:rFonts w:hint="default" w:ascii="Times New Roman" w:hAnsi="Times New Roman" w:cs="Times New Roman"/>
-          <w:b w:val="0"/>
-          <w:bCs w:val="0"/>
-          <w:i w:val="0"/>
-          <w:iCs w:val="0"/>
-          <w:sz w:val="24"/>
-          <w:szCs w:val="24"/>
-        </w:rPr>
-      </w:pPr>
-    </w:p>
-    <w:p>
-      <w:pPr>
-        <w:spacing w:line="240" w:lineRule="auto"/>
-        <w:jc w:val="both"/>
-        <w:rPr>
-          <w:rFonts w:hint="default" w:ascii="Times New Roman" w:hAnsi="Times New Roman" w:cs="Times New Roman"/>
-          <w:b w:val="0"/>
-          <w:bCs w:val="0"/>
-          <w:i w:val="0"/>
-          <w:iCs w:val="0"/>
-          <w:sz w:val="24"/>
-          <w:szCs w:val="24"/>
-        </w:rPr>
-      </w:pPr>
-      <w:r>
-        <w:rPr>
-          <w:rFonts w:hint="default" w:ascii="Times New Roman" w:hAnsi="Times New Roman" w:cs="Times New Roman"/>
-          <w:b w:val="0"/>
-          <w:bCs w:val="0"/>
-          <w:i w:val="0"/>
-          <w:iCs w:val="0"/>
-          <w:sz w:val="24"/>
-          <w:szCs w:val="24"/>
-        </w:rPr>
-        <w:t>“When I have completed this book, I shall deposit it in the Mountain of Fame</w:t>
-      </w:r>
-      <w:r>
-        <w:rPr>
-          <w:rFonts w:hint="default" w:ascii="Times New Roman" w:hAnsi="Times New Roman" w:cs="Times New Roman"/>
-          <w:b w:val="0"/>
-          <w:bCs w:val="0"/>
-          <w:i w:val="0"/>
-          <w:iCs w:val="0"/>
-          <w:sz w:val="24"/>
-          <w:szCs w:val="24"/>
-        </w:rPr>
-        <w:t>, so that it can be handed down to men who will understand it, and penetrate to the villages and great cities.</w:t>
-      </w:r>
-      <w:r>
-        <w:rPr>
-          <w:rFonts w:hint="default" w:ascii="Times New Roman" w:hAnsi="Times New Roman" w:cs="Times New Roman"/>
-          <w:b w:val="0"/>
-          <w:bCs w:val="0"/>
-          <w:i w:val="0"/>
-          <w:iCs w:val="0"/>
-          <w:sz w:val="24"/>
-          <w:szCs w:val="24"/>
-        </w:rPr>
-        <w:t>”</w:t>
+        <w:t xml:space="preserve"> is by no means the first nor the last overview of Chinese history; however, it is a unique approach to tackling history that leaves out details such as dates and explanations on different ideologies to provide an approachable and engaging introduction of the key characters, ideas, and times. The aim of this book, as stated by the author, was to provide a brief and comprehensible introduction of Chinese history’s main themes to address several limitations of the traditional biographical approach, and allow readers to explore these themes, find and acknowledge the content that was not included, and reflect upon whether they should have been included. For instance, in Chapter 4, the author mentions that upon the call for scholars and testing their suitability for being appointed as officials in Emperor Wu’s court, many were rejected for their Legalist answers as Empress Dowager Dou practiced Daoist Teachings. A more detailed explanation of this situation, similar to Li Feng’s early China, would provide a description of the Naturalism and Huang-Lao ideologies while mentioning that both Empress Dowager Dou and Sima Qian’s father had studied Huang-Lao practices. Hence, as seen from the book, it is believed that the author was able to successfully meet this end as each chapter provides a clear background of the times, introduces the key characters, attributes, and factors while describing the life of an outstanding individual. </w:t>
       </w:r>
     </w:p>
     <w:p>
@@ -679,39 +429,7 @@
           <w:sz w:val="24"/>
           <w:szCs w:val="32"/>
         </w:rPr>
-        <w:t>John Wills, The Mountain of Fame, Chapters 4</w:t>
-      </w:r>
-      <w:r>
-        <w:rPr>
-          <w:rFonts w:hint="default" w:ascii="Times New Roman Regular" w:hAnsi="Times New Roman Regular" w:cs="Times New Roman Regular"/>
-          <w:sz w:val="24"/>
-          <w:szCs w:val="32"/>
-        </w:rPr>
-        <w:t>-6</w:t>
-      </w:r>
-      <w:r>
-        <w:rPr>
-          <w:rFonts w:hint="default" w:ascii="Times New Roman Regular" w:hAnsi="Times New Roman Regular" w:cs="Times New Roman Regular"/>
-          <w:sz w:val="24"/>
-          <w:szCs w:val="32"/>
-        </w:rPr>
-        <w:t>, pp. 51-</w:t>
-      </w:r>
-      <w:r>
-        <w:rPr>
-          <w:rFonts w:hint="default" w:ascii="Times New Roman Regular" w:hAnsi="Times New Roman Regular" w:cs="Times New Roman Regular"/>
-          <w:sz w:val="24"/>
-          <w:szCs w:val="32"/>
-        </w:rPr>
-        <w:t>99</w:t>
-      </w:r>
-      <w:r>
-        <w:rPr>
-          <w:rFonts w:hint="default" w:ascii="Times New Roman Regular" w:hAnsi="Times New Roman Regular" w:cs="Times New Roman Regular"/>
-          <w:sz w:val="24"/>
-          <w:szCs w:val="32"/>
-        </w:rPr>
-        <w:t xml:space="preserve">. </w:t>
+        <w:t xml:space="preserve">John Wills, The Mountain of Fame, Chapters 4-6, pp. 51-99. </w:t>
       </w:r>
     </w:p>
     <w:p>
@@ -766,76 +484,64 @@
           <w:sz w:val="24"/>
           <w:szCs w:val="32"/>
         </w:rPr>
-        <w:t>Sahand Sabour</w:t>
-      </w:r>
-      <w:r>
-        <w:rPr>
-          <w:rFonts w:hint="default" w:ascii="Times New Roman Regular" w:hAnsi="Times New Roman Regular" w:cs="Times New Roman Regular"/>
-          <w:sz w:val="24"/>
-          <w:szCs w:val="32"/>
-        </w:rPr>
-        <w:t xml:space="preserve"> - 山姆 </w:t>
+        <w:t>Sahand Sabour - 山姆 - 2020280401</w:t>
+      </w:r>
+    </w:p>
+    <w:p>
+      <w:pPr>
+        <w:spacing w:line="240" w:lineRule="auto"/>
+        <w:jc w:val="both"/>
+        <w:rPr>
+          <w:rFonts w:hint="default" w:ascii="Times New Roman" w:hAnsi="Times New Roman" w:cs="Times New Roman"/>
+          <w:b w:val="0"/>
+          <w:bCs w:val="0"/>
+          <w:i w:val="0"/>
+          <w:iCs w:val="0"/>
+          <w:sz w:val="24"/>
+          <w:szCs w:val="24"/>
+        </w:rPr>
+      </w:pPr>
+    </w:p>
+    <w:p>
+      <w:pPr>
+        <w:spacing w:line="240" w:lineRule="auto"/>
+        <w:jc w:val="both"/>
+        <w:rPr>
+          <w:rFonts w:hint="default" w:ascii="Times New Roman" w:hAnsi="Times New Roman" w:cs="Times New Roman"/>
+          <w:b w:val="0"/>
+          <w:bCs w:val="0"/>
+          <w:i w:val="0"/>
+          <w:iCs w:val="0"/>
+          <w:sz w:val="24"/>
+          <w:szCs w:val="24"/>
+        </w:rPr>
+      </w:pPr>
+      <w:r>
+        <w:rPr>
+          <w:rFonts w:hint="default" w:ascii="Times New Roman" w:hAnsi="Times New Roman" w:cs="Times New Roman"/>
+          <w:b w:val="0"/>
+          <w:bCs w:val="0"/>
+          <w:i w:val="0"/>
+          <w:iCs w:val="0"/>
+          <w:sz w:val="24"/>
+          <w:szCs w:val="24"/>
+        </w:rPr>
+        <w:t>Word count: 15</w:t>
+      </w:r>
+      <w:r>
+        <w:rPr>
+          <w:rFonts w:hint="default" w:ascii="Times New Roman" w:hAnsi="Times New Roman" w:cs="Times New Roman"/>
+          <w:b w:val="0"/>
+          <w:bCs w:val="0"/>
+          <w:i w:val="0"/>
+          <w:iCs w:val="0"/>
+          <w:sz w:val="24"/>
+          <w:szCs w:val="24"/>
+        </w:rPr>
+        <w:t>45</w:t>
       </w:r>
       <w:bookmarkStart w:id="0" w:name="_GoBack"/>
       <w:bookmarkEnd w:id="0"/>
-      <w:r>
-        <w:rPr>
-          <w:rFonts w:hint="default" w:ascii="Times New Roman Regular" w:hAnsi="Times New Roman Regular" w:cs="Times New Roman Regular"/>
-          <w:sz w:val="24"/>
-          <w:szCs w:val="32"/>
-        </w:rPr>
-        <w:t xml:space="preserve">- </w:t>
-      </w:r>
-      <w:r>
-        <w:rPr>
-          <w:rFonts w:hint="default" w:ascii="Times New Roman Regular" w:hAnsi="Times New Roman Regular" w:cs="Times New Roman Regular"/>
-          <w:sz w:val="24"/>
-          <w:szCs w:val="32"/>
-        </w:rPr>
-        <w:t>2020280401</w:t>
-      </w:r>
-    </w:p>
-    <w:p>
-      <w:pPr>
-        <w:spacing w:line="240" w:lineRule="auto"/>
-        <w:jc w:val="both"/>
-        <w:rPr>
-          <w:rFonts w:hint="default" w:ascii="Times New Roman" w:hAnsi="Times New Roman" w:cs="Times New Roman"/>
-          <w:b w:val="0"/>
-          <w:bCs w:val="0"/>
-          <w:i w:val="0"/>
-          <w:iCs w:val="0"/>
-          <w:sz w:val="24"/>
-          <w:szCs w:val="24"/>
-        </w:rPr>
-      </w:pPr>
-    </w:p>
-    <w:p>
-      <w:pPr>
-        <w:spacing w:line="240" w:lineRule="auto"/>
-        <w:jc w:val="both"/>
-        <w:rPr>
-          <w:rFonts w:hint="default" w:ascii="Times New Roman" w:hAnsi="Times New Roman" w:cs="Times New Roman"/>
-          <w:b w:val="0"/>
-          <w:bCs w:val="0"/>
-          <w:i w:val="0"/>
-          <w:iCs w:val="0"/>
-          <w:sz w:val="24"/>
-          <w:szCs w:val="24"/>
-        </w:rPr>
-      </w:pPr>
-      <w:r>
-        <w:rPr>
-          <w:rFonts w:hint="default" w:ascii="Times New Roman" w:hAnsi="Times New Roman" w:cs="Times New Roman"/>
-          <w:b w:val="0"/>
-          <w:bCs w:val="0"/>
-          <w:i w:val="0"/>
-          <w:iCs w:val="0"/>
-          <w:sz w:val="24"/>
-          <w:szCs w:val="24"/>
-        </w:rPr>
-        <w:t>Word count: 1583</w:t>
-      </w:r>
     </w:p>
     <w:sectPr>
       <w:pgSz w:w="11906" w:h="16838"/>
@@ -922,7 +628,7 @@
     <w:lsdException w:qFormat="1" w:unhideWhenUsed="0" w:uiPriority="0" w:semiHidden="0" w:name="Title"/>
     <w:lsdException w:unhideWhenUsed="0" w:uiPriority="0" w:semiHidden="0" w:name="Closing"/>
     <w:lsdException w:unhideWhenUsed="0" w:uiPriority="0" w:semiHidden="0" w:name="Signature"/>
-    <w:lsdException w:unhideWhenUsed="0" w:uiPriority="0" w:name="Default Paragraph Font"/>
+    <w:lsdException w:qFormat="1" w:unhideWhenUsed="0" w:uiPriority="0" w:name="Default Paragraph Font"/>
     <w:lsdException w:unhideWhenUsed="0" w:uiPriority="0" w:semiHidden="0" w:name="Body Text"/>
     <w:lsdException w:unhideWhenUsed="0" w:uiPriority="0" w:semiHidden="0" w:name="Body Text Indent"/>
     <w:lsdException w:unhideWhenUsed="0" w:uiPriority="0" w:semiHidden="0" w:name="List Continue"/>
@@ -960,7 +666,7 @@
     <w:lsdException w:unhideWhenUsed="0" w:uiPriority="0" w:semiHidden="0" w:name="HTML Sample"/>
     <w:lsdException w:unhideWhenUsed="0" w:uiPriority="0" w:semiHidden="0" w:name="HTML Typewriter"/>
     <w:lsdException w:unhideWhenUsed="0" w:uiPriority="0" w:semiHidden="0" w:name="HTML Variable"/>
-    <w:lsdException w:unhideWhenUsed="0" w:uiPriority="0" w:name="Normal Table"/>
+    <w:lsdException w:qFormat="1" w:unhideWhenUsed="0" w:uiPriority="0" w:name="Normal Table"/>
     <w:lsdException w:unhideWhenUsed="0" w:uiPriority="0" w:semiHidden="0" w:name="annotation subject"/>
     <w:lsdException w:unhideWhenUsed="0" w:uiPriority="0" w:semiHidden="0" w:name="Table Simple 1"/>
     <w:lsdException w:unhideWhenUsed="0" w:uiPriority="0" w:semiHidden="0" w:name="Table Simple 2"/>
@@ -1125,11 +831,13 @@
   <w:style w:type="character" w:default="1" w:styleId="2">
     <w:name w:val="Default Paragraph Font"/>
     <w:semiHidden/>
+    <w:qFormat/>
     <w:uiPriority w:val="0"/>
   </w:style>
   <w:style w:type="table" w:default="1" w:styleId="3">
     <w:name w:val="Normal Table"/>
     <w:semiHidden/>
+    <w:qFormat/>
     <w:uiPriority w:val="0"/>
     <w:tblPr>
       <w:tblCellMar>

</xml_diff>